<commit_message>
changes in design doc
</commit_message>
<xml_diff>
--- a/Docs/Task 2.3 RT Arousal Detection Using Galvanic Skin Response Asset-ver0.8-design.docx
+++ b/Docs/Task 2.3 RT Arousal Detection Using Galvanic Skin Response Asset-ver0.8-design.docx
@@ -71,7 +71,7 @@
           <w:sz w:val="21"/>
           <w:szCs w:val="21"/>
         </w:rPr>
-        <w:t>The asset detects in real time human arousal based on measuring Electro-Dermal Activity (EDA), also known as skin conductance, galvanic skin response (GSR), electrodermal response (EDR), skin conductance response (SCR), and skin conductance level (SCL). EDA is measured from particular player in order to produce real-time signal features such as mean tonic and phasic activity level, rise time, recovery time, and slope of tonic activity. The asset will receive a filtered raw signal from a simple, low cost biofeedback device allowing sampling rate up to 0,8Khz. For operating the component, no calibration period is required. The results will be communicated from client or server side in order to be used for game adaptation. The level of arousal may be useful for emotion detection and for adaptation purpose, therefore the asset can be combined with the T2.3 Real-time Emotion Detection Asset and the T3.4 Player-centric rule- and pattern-based adaptation asset.</w:t>
+        <w:t>The asset detects in real time human arousal based on measuring Electro-Dermal Activity (EDA), also known as skin conductance, galvanic skin response (GSR), electrodermal response (EDR), skin conductance response (SCR), and skin conductance level (SCL). EDA is measured from particular player in order to produce real-time signal features such as mean tonic and phasic activity level, rise time, recovery time, and slope of tonic activity. The asset will receive a filtered raw signal from a simple, low cost biofeedback device allowing sampling rate from 8 to up to 0,8kHz. For operating the component, no calibration period is required. The results will be communicated from client or server side in order to be used for game adaptation. The level of arousal may be useful for emotion detection and for adaptation purpose, therefore the asset can be combined with the T2.3 Real-time Emotion Detection Asset and the T3.4 Player-centric rule- and pattern-based adaptation asset.</w:t>
       </w:r>
     </w:p>
     <w:p>
@@ -769,13 +769,15 @@
           <w:szCs w:val="21"/>
         </w:rPr>
       </w:pPr>
-      <w:r>
-        <w:rPr>
-          <w:rFonts w:eastAsia="Times New Roman" w:cs="Helvetica" w:ascii="Helvetica" w:hAnsi="Helvetica"/>
-          <w:sz w:val="21"/>
-          <w:szCs w:val="21"/>
-        </w:rPr>
-        <w:t>Current dynamic of eventual user arousal change – i.e. if the change is accelerating or fading (determined by the second derivative of the moving average of the GSR signal)</w:t>
+      <w:bookmarkStart w:id="0" w:name="_GoBack"/>
+      <w:bookmarkEnd w:id="0"/>
+      <w:r>
+        <w:rPr>
+          <w:rFonts w:eastAsia="Times New Roman" w:cs="Helvetica" w:ascii="Helvetica" w:hAnsi="Helvetica"/>
+          <w:sz w:val="21"/>
+          <w:szCs w:val="21"/>
+        </w:rPr>
+        <w:t>Current dynamic of eventual user arousal change – i.e. if the change is accelerating or fading of the moving average of the raw GSR signal</w:t>
       </w:r>
     </w:p>
     <w:p>
@@ -1439,7 +1441,7 @@
           <w:sz w:val="21"/>
           <w:szCs w:val="21"/>
         </w:rPr>
-        <w:t>phasic activity represented by:</w:t>
+        <w:t>tonic activity represented by:</w:t>
       </w:r>
     </w:p>
     <w:p>
@@ -4408,8 +4410,6 @@
         <w:spacing w:lineRule="auto" w:line="240" w:before="0" w:after="120"/>
         <w:rPr/>
       </w:pPr>
-      <w:bookmarkStart w:id="0" w:name="_GoBack"/>
-      <w:bookmarkEnd w:id="0"/>
       <w:r>
         <w:rPr>
           <w:rFonts w:cs="Arial" w:ascii="Arial" w:hAnsi="Arial"/>
@@ -4444,7 +4444,7 @@
         <w:docPartGallery w:val="Page Numbers (Bottom of Page)"/>
         <w:docPartUnique w:val="true"/>
       </w:docPartObj>
-      <w:id w:val="297141102"/>
+      <w:id w:val="403287578"/>
     </w:sdtPr>
     <w:sdtContent>
       <w:p>
@@ -6454,7 +6454,7 @@
 </file>
 
 <file path=customXml/itemProps1.xml><?xml version="1.0" encoding="utf-8"?>
-<ds:datastoreItem xmlns:ds="http://schemas.openxmlformats.org/officeDocument/2006/customXml" ds:itemID="{C5B610D1-BA7C-4A5D-ABDD-9F9E3DEBB20D}">
+<ds:datastoreItem xmlns:ds="http://schemas.openxmlformats.org/officeDocument/2006/customXml" ds:itemID="{73C236B4-B518-4F77-80B2-D712D2EFD087}">
   <ds:schemaRefs>
     <ds:schemaRef ds:uri="http://schemas.openxmlformats.org/officeDocument/2006/bibliography"/>
   </ds:schemaRefs>

</xml_diff>